<commit_message>
lesson 504 - Thursday
</commit_message>
<xml_diff>
--- a/english_via_skype/solutions/doc/lesson_501_Immorality - collocations_edit.docx
+++ b/english_via_skype/solutions/doc/lesson_501_Immorality - collocations_edit.docx
@@ -9,6 +9,7 @@
           <w:szCs w:val="32"/>
         </w:rPr>
       </w:pPr>
+      <w:proofErr w:type="spellStart"/>
       <w:r>
         <w:rPr>
           <w:sz w:val="32"/>
@@ -23,13 +24,39 @@
         </w:rPr>
         <w:t>ity</w:t>
       </w:r>
-      <w:r>
-        <w:rPr>
-          <w:sz w:val="32"/>
-          <w:szCs w:val="32"/>
-        </w:rPr>
-        <w:t xml:space="preserve">  - idioms , collocations</w:t>
-      </w:r>
+      <w:proofErr w:type="spellEnd"/>
+      <w:r>
+        <w:rPr>
+          <w:sz w:val="32"/>
+          <w:szCs w:val="32"/>
+        </w:rPr>
+        <w:t xml:space="preserve">  - </w:t>
+      </w:r>
+      <w:proofErr w:type="spellStart"/>
+      <w:r>
+        <w:rPr>
+          <w:sz w:val="32"/>
+          <w:szCs w:val="32"/>
+        </w:rPr>
+        <w:t>idioms</w:t>
+      </w:r>
+      <w:proofErr w:type="spellEnd"/>
+      <w:r>
+        <w:rPr>
+          <w:sz w:val="32"/>
+          <w:szCs w:val="32"/>
+        </w:rPr>
+        <w:t xml:space="preserve"> , </w:t>
+      </w:r>
+      <w:proofErr w:type="spellStart"/>
+      <w:r>
+        <w:rPr>
+          <w:sz w:val="32"/>
+          <w:szCs w:val="32"/>
+        </w:rPr>
+        <w:t>collocations</w:t>
+      </w:r>
+      <w:proofErr w:type="spellEnd"/>
     </w:p>
     <w:p>
       <w:pPr>
@@ -69,7 +96,25 @@
           <w:sz w:val="32"/>
           <w:szCs w:val="32"/>
         </w:rPr>
-        <w:t xml:space="preserve">down, expunge </w:t>
+        <w:t xml:space="preserve">down, </w:t>
+      </w:r>
+      <w:proofErr w:type="spellStart"/>
+      <w:r>
+        <w:rPr>
+          <w:b/>
+          <w:sz w:val="32"/>
+          <w:szCs w:val="32"/>
+        </w:rPr>
+        <w:t>expunge</w:t>
+      </w:r>
+      <w:proofErr w:type="spellEnd"/>
+      <w:r>
+        <w:rPr>
+          <w:b/>
+          <w:sz w:val="32"/>
+          <w:szCs w:val="32"/>
+        </w:rPr>
+        <w:t xml:space="preserve"> </w:t>
       </w:r>
       <w:r>
         <w:rPr>
@@ -79,29 +124,77 @@
         </w:rPr>
         <w:t xml:space="preserve">, </w:t>
       </w:r>
-      <w:r>
-        <w:rPr>
-          <w:b/>
-          <w:sz w:val="32"/>
-          <w:szCs w:val="32"/>
-        </w:rPr>
-        <w:t xml:space="preserve">dig up , in defiance of, grace, cast </w:t>
-      </w:r>
-      <w:r>
-        <w:rPr>
-          <w:b/>
-          <w:sz w:val="32"/>
-          <w:szCs w:val="32"/>
-        </w:rPr>
-        <w:t>, laxity</w:t>
-      </w:r>
-      <w:r>
-        <w:rPr>
-          <w:b/>
-          <w:sz w:val="32"/>
-          <w:szCs w:val="32"/>
-        </w:rPr>
-        <w:t>, wayside</w:t>
+      <w:proofErr w:type="spellStart"/>
+      <w:r>
+        <w:rPr>
+          <w:b/>
+          <w:sz w:val="32"/>
+          <w:szCs w:val="32"/>
+        </w:rPr>
+        <w:t>dig</w:t>
+      </w:r>
+      <w:proofErr w:type="spellEnd"/>
+      <w:r>
+        <w:rPr>
+          <w:b/>
+          <w:sz w:val="32"/>
+          <w:szCs w:val="32"/>
+        </w:rPr>
+        <w:t xml:space="preserve"> </w:t>
+      </w:r>
+      <w:proofErr w:type="spellStart"/>
+      <w:r>
+        <w:rPr>
+          <w:b/>
+          <w:sz w:val="32"/>
+          <w:szCs w:val="32"/>
+        </w:rPr>
+        <w:t>up</w:t>
+      </w:r>
+      <w:proofErr w:type="spellEnd"/>
+      <w:r>
+        <w:rPr>
+          <w:b/>
+          <w:sz w:val="32"/>
+          <w:szCs w:val="32"/>
+        </w:rPr>
+        <w:t xml:space="preserve"> , in </w:t>
+      </w:r>
+      <w:proofErr w:type="spellStart"/>
+      <w:r>
+        <w:rPr>
+          <w:b/>
+          <w:sz w:val="32"/>
+          <w:szCs w:val="32"/>
+        </w:rPr>
+        <w:t>defiance</w:t>
+      </w:r>
+      <w:proofErr w:type="spellEnd"/>
+      <w:r>
+        <w:rPr>
+          <w:b/>
+          <w:sz w:val="32"/>
+          <w:szCs w:val="32"/>
+        </w:rPr>
+        <w:t xml:space="preserve"> of, grace, </w:t>
+      </w:r>
+      <w:proofErr w:type="spellStart"/>
+      <w:r>
+        <w:rPr>
+          <w:b/>
+          <w:sz w:val="32"/>
+          <w:szCs w:val="32"/>
+        </w:rPr>
+        <w:t>cast</w:t>
+      </w:r>
+      <w:proofErr w:type="spellEnd"/>
+      <w:r>
+        <w:rPr>
+          <w:b/>
+          <w:sz w:val="32"/>
+          <w:szCs w:val="32"/>
+        </w:rPr>
+        <w:t xml:space="preserve"> </w:t>
       </w:r>
       <w:r>
         <w:rPr>
@@ -111,14 +204,16 @@
         </w:rPr>
         <w:t xml:space="preserve">, </w:t>
       </w:r>
-      <w:r>
-        <w:rPr>
-          <w:b/>
-          <w:sz w:val="32"/>
-          <w:szCs w:val="32"/>
-        </w:rPr>
-        <w:t>uproar, bad mouth</w:t>
-      </w:r>
+      <w:proofErr w:type="spellStart"/>
+      <w:r>
+        <w:rPr>
+          <w:b/>
+          <w:sz w:val="32"/>
+          <w:szCs w:val="32"/>
+        </w:rPr>
+        <w:t>laxity</w:t>
+      </w:r>
+      <w:proofErr w:type="spellEnd"/>
       <w:r>
         <w:rPr>
           <w:b/>
@@ -127,37 +222,185 @@
         </w:rPr>
         <w:t xml:space="preserve">, </w:t>
       </w:r>
-      <w:r>
-        <w:rPr>
-          <w:b/>
-          <w:sz w:val="32"/>
-          <w:szCs w:val="32"/>
-        </w:rPr>
-        <w:t xml:space="preserve">reprehensible, </w:t>
-      </w:r>
-      <w:r>
-        <w:rPr>
-          <w:b/>
-          <w:sz w:val="32"/>
-          <w:szCs w:val="32"/>
-        </w:rPr>
-        <w:t>exhibit , bad taste</w:t>
-      </w:r>
-      <w:r>
-        <w:rPr>
-          <w:b/>
-          <w:sz w:val="32"/>
-          <w:szCs w:val="32"/>
-        </w:rPr>
-        <w:t>, grips</w:t>
-      </w:r>
-      <w:r>
-        <w:rPr>
-          <w:b/>
-          <w:sz w:val="32"/>
-          <w:szCs w:val="32"/>
-        </w:rPr>
-        <w:t xml:space="preserve">, rotten, </w:t>
+      <w:proofErr w:type="spellStart"/>
+      <w:r>
+        <w:rPr>
+          <w:b/>
+          <w:sz w:val="32"/>
+          <w:szCs w:val="32"/>
+        </w:rPr>
+        <w:t>wayside</w:t>
+      </w:r>
+      <w:proofErr w:type="spellEnd"/>
+      <w:r>
+        <w:rPr>
+          <w:b/>
+          <w:sz w:val="32"/>
+          <w:szCs w:val="32"/>
+        </w:rPr>
+        <w:t xml:space="preserve">, </w:t>
+      </w:r>
+      <w:proofErr w:type="spellStart"/>
+      <w:r>
+        <w:rPr>
+          <w:b/>
+          <w:sz w:val="32"/>
+          <w:szCs w:val="32"/>
+        </w:rPr>
+        <w:t>uproar</w:t>
+      </w:r>
+      <w:proofErr w:type="spellEnd"/>
+      <w:r>
+        <w:rPr>
+          <w:b/>
+          <w:sz w:val="32"/>
+          <w:szCs w:val="32"/>
+        </w:rPr>
+        <w:t xml:space="preserve">, </w:t>
+      </w:r>
+      <w:proofErr w:type="spellStart"/>
+      <w:r>
+        <w:rPr>
+          <w:b/>
+          <w:sz w:val="32"/>
+          <w:szCs w:val="32"/>
+        </w:rPr>
+        <w:t>bad</w:t>
+      </w:r>
+      <w:proofErr w:type="spellEnd"/>
+      <w:r>
+        <w:rPr>
+          <w:b/>
+          <w:sz w:val="32"/>
+          <w:szCs w:val="32"/>
+        </w:rPr>
+        <w:t xml:space="preserve"> </w:t>
+      </w:r>
+      <w:proofErr w:type="spellStart"/>
+      <w:r>
+        <w:rPr>
+          <w:b/>
+          <w:sz w:val="32"/>
+          <w:szCs w:val="32"/>
+        </w:rPr>
+        <w:t>mouth</w:t>
+      </w:r>
+      <w:proofErr w:type="spellEnd"/>
+      <w:r>
+        <w:rPr>
+          <w:b/>
+          <w:sz w:val="32"/>
+          <w:szCs w:val="32"/>
+        </w:rPr>
+        <w:t xml:space="preserve">, </w:t>
+      </w:r>
+      <w:proofErr w:type="spellStart"/>
+      <w:r>
+        <w:rPr>
+          <w:b/>
+          <w:sz w:val="32"/>
+          <w:szCs w:val="32"/>
+        </w:rPr>
+        <w:t>reprehensible</w:t>
+      </w:r>
+      <w:proofErr w:type="spellEnd"/>
+      <w:r>
+        <w:rPr>
+          <w:b/>
+          <w:sz w:val="32"/>
+          <w:szCs w:val="32"/>
+        </w:rPr>
+        <w:t xml:space="preserve">, </w:t>
+      </w:r>
+      <w:proofErr w:type="spellStart"/>
+      <w:r>
+        <w:rPr>
+          <w:b/>
+          <w:sz w:val="32"/>
+          <w:szCs w:val="32"/>
+        </w:rPr>
+        <w:t>exhibit</w:t>
+      </w:r>
+      <w:proofErr w:type="spellEnd"/>
+      <w:r>
+        <w:rPr>
+          <w:b/>
+          <w:sz w:val="32"/>
+          <w:szCs w:val="32"/>
+        </w:rPr>
+        <w:t xml:space="preserve"> , </w:t>
+      </w:r>
+      <w:proofErr w:type="spellStart"/>
+      <w:r>
+        <w:rPr>
+          <w:b/>
+          <w:sz w:val="32"/>
+          <w:szCs w:val="32"/>
+        </w:rPr>
+        <w:t>bad</w:t>
+      </w:r>
+      <w:proofErr w:type="spellEnd"/>
+      <w:r>
+        <w:rPr>
+          <w:b/>
+          <w:sz w:val="32"/>
+          <w:szCs w:val="32"/>
+        </w:rPr>
+        <w:t xml:space="preserve"> </w:t>
+      </w:r>
+      <w:proofErr w:type="spellStart"/>
+      <w:r>
+        <w:rPr>
+          <w:b/>
+          <w:sz w:val="32"/>
+          <w:szCs w:val="32"/>
+        </w:rPr>
+        <w:t>taste</w:t>
+      </w:r>
+      <w:proofErr w:type="spellEnd"/>
+      <w:r>
+        <w:rPr>
+          <w:b/>
+          <w:sz w:val="32"/>
+          <w:szCs w:val="32"/>
+        </w:rPr>
+        <w:t xml:space="preserve">, </w:t>
+      </w:r>
+      <w:proofErr w:type="spellStart"/>
+      <w:r>
+        <w:rPr>
+          <w:b/>
+          <w:sz w:val="32"/>
+          <w:szCs w:val="32"/>
+        </w:rPr>
+        <w:t>grips</w:t>
+      </w:r>
+      <w:proofErr w:type="spellEnd"/>
+      <w:r>
+        <w:rPr>
+          <w:b/>
+          <w:sz w:val="32"/>
+          <w:szCs w:val="32"/>
+        </w:rPr>
+        <w:t xml:space="preserve">, </w:t>
+      </w:r>
+      <w:proofErr w:type="spellStart"/>
+      <w:r>
+        <w:rPr>
+          <w:b/>
+          <w:sz w:val="32"/>
+          <w:szCs w:val="32"/>
+        </w:rPr>
+        <w:t>rotten</w:t>
+      </w:r>
+      <w:proofErr w:type="spellEnd"/>
+      <w:r>
+        <w:rPr>
+          <w:b/>
+          <w:sz w:val="32"/>
+          <w:szCs w:val="32"/>
+        </w:rPr>
+        <w:t xml:space="preserve">, </w:t>
       </w:r>
     </w:p>
     <w:p>
@@ -185,8 +428,41 @@
           <w:sz w:val="28"/>
           <w:szCs w:val="28"/>
         </w:rPr>
-        <w:t>It is inviable to …</w:t>
-      </w:r>
+        <w:t xml:space="preserve">It </w:t>
+      </w:r>
+      <w:proofErr w:type="spellStart"/>
+      <w:r>
+        <w:rPr>
+          <w:sz w:val="28"/>
+          <w:szCs w:val="28"/>
+        </w:rPr>
+        <w:t>is</w:t>
+      </w:r>
+      <w:proofErr w:type="spellEnd"/>
+      <w:r>
+        <w:rPr>
+          <w:sz w:val="28"/>
+          <w:szCs w:val="28"/>
+        </w:rPr>
+        <w:t xml:space="preserve"> </w:t>
+      </w:r>
+      <w:proofErr w:type="spellStart"/>
+      <w:r>
+        <w:rPr>
+          <w:sz w:val="28"/>
+          <w:szCs w:val="28"/>
+        </w:rPr>
+        <w:t>inviable</w:t>
+      </w:r>
+      <w:proofErr w:type="spellEnd"/>
+      <w:r>
+        <w:rPr>
+          <w:sz w:val="28"/>
+          <w:szCs w:val="28"/>
+        </w:rPr>
+        <w:t xml:space="preserve"> to …</w:t>
+      </w:r>
+      <w:proofErr w:type="spellStart"/>
       <w:r>
         <w:rPr>
           <w:sz w:val="28"/>
@@ -194,8 +470,6 @@
         </w:rPr>
         <w:t>exp</w:t>
       </w:r>
-      <w:bookmarkStart w:id="0" w:name="_GoBack"/>
-      <w:bookmarkEnd w:id="0"/>
       <w:r>
         <w:rPr>
           <w:sz w:val="28"/>
@@ -203,6 +477,7 @@
         </w:rPr>
         <w:t>unge</w:t>
       </w:r>
+      <w:proofErr w:type="spellEnd"/>
       <w:r>
         <w:rPr>
           <w:sz w:val="28"/>
@@ -215,15 +490,65 @@
           <w:sz w:val="28"/>
           <w:szCs w:val="28"/>
         </w:rPr>
-        <w:t xml:space="preserve">a severe </w:t>
-      </w:r>
-      <w:r>
-        <w:rPr>
-          <w:sz w:val="28"/>
-          <w:szCs w:val="28"/>
-        </w:rPr>
-        <w:t>misdemeanour from your records</w:t>
-      </w:r>
+        <w:t xml:space="preserve">a </w:t>
+      </w:r>
+      <w:proofErr w:type="spellStart"/>
+      <w:r>
+        <w:rPr>
+          <w:sz w:val="28"/>
+          <w:szCs w:val="28"/>
+        </w:rPr>
+        <w:t>severe</w:t>
+      </w:r>
+      <w:proofErr w:type="spellEnd"/>
+      <w:r>
+        <w:rPr>
+          <w:sz w:val="28"/>
+          <w:szCs w:val="28"/>
+        </w:rPr>
+        <w:t xml:space="preserve"> </w:t>
+      </w:r>
+      <w:proofErr w:type="spellStart"/>
+      <w:r>
+        <w:rPr>
+          <w:sz w:val="28"/>
+          <w:szCs w:val="28"/>
+        </w:rPr>
+        <w:t>misdemeanour</w:t>
+      </w:r>
+      <w:proofErr w:type="spellEnd"/>
+      <w:r>
+        <w:rPr>
+          <w:sz w:val="28"/>
+          <w:szCs w:val="28"/>
+        </w:rPr>
+        <w:t xml:space="preserve"> from </w:t>
+      </w:r>
+      <w:proofErr w:type="spellStart"/>
+      <w:r>
+        <w:rPr>
+          <w:sz w:val="28"/>
+          <w:szCs w:val="28"/>
+        </w:rPr>
+        <w:t>your</w:t>
+      </w:r>
+      <w:proofErr w:type="spellEnd"/>
+      <w:r>
+        <w:rPr>
+          <w:sz w:val="28"/>
+          <w:szCs w:val="28"/>
+        </w:rPr>
+        <w:t xml:space="preserve"> </w:t>
+      </w:r>
+      <w:proofErr w:type="spellStart"/>
+      <w:r>
+        <w:rPr>
+          <w:sz w:val="28"/>
+          <w:szCs w:val="28"/>
+        </w:rPr>
+        <w:t>records</w:t>
+      </w:r>
+      <w:proofErr w:type="spellEnd"/>
     </w:p>
     <w:p>
       <w:pPr>
@@ -237,20 +562,79 @@
           <w:szCs w:val="28"/>
         </w:rPr>
       </w:pPr>
-      <w:r>
-        <w:rPr>
-          <w:sz w:val="28"/>
-          <w:szCs w:val="28"/>
-        </w:rPr>
-        <w:t>What Auchan does is morally …</w:t>
-      </w:r>
-      <w:r>
-        <w:rPr>
-          <w:sz w:val="28"/>
-          <w:szCs w:val="28"/>
-        </w:rPr>
-        <w:t>rephehensive</w:t>
-      </w:r>
+      <w:proofErr w:type="spellStart"/>
+      <w:r>
+        <w:rPr>
+          <w:sz w:val="28"/>
+          <w:szCs w:val="28"/>
+        </w:rPr>
+        <w:t>What</w:t>
+      </w:r>
+      <w:proofErr w:type="spellEnd"/>
+      <w:r>
+        <w:rPr>
+          <w:sz w:val="28"/>
+          <w:szCs w:val="28"/>
+        </w:rPr>
+        <w:t xml:space="preserve"> Auchan </w:t>
+      </w:r>
+      <w:proofErr w:type="spellStart"/>
+      <w:r>
+        <w:rPr>
+          <w:sz w:val="28"/>
+          <w:szCs w:val="28"/>
+        </w:rPr>
+        <w:t>does</w:t>
+      </w:r>
+      <w:proofErr w:type="spellEnd"/>
+      <w:r>
+        <w:rPr>
+          <w:sz w:val="28"/>
+          <w:szCs w:val="28"/>
+        </w:rPr>
+        <w:t xml:space="preserve"> </w:t>
+      </w:r>
+      <w:proofErr w:type="spellStart"/>
+      <w:r>
+        <w:rPr>
+          <w:sz w:val="28"/>
+          <w:szCs w:val="28"/>
+        </w:rPr>
+        <w:t>is</w:t>
+      </w:r>
+      <w:proofErr w:type="spellEnd"/>
+      <w:r>
+        <w:rPr>
+          <w:sz w:val="28"/>
+          <w:szCs w:val="28"/>
+        </w:rPr>
+        <w:t xml:space="preserve"> </w:t>
+      </w:r>
+      <w:proofErr w:type="spellStart"/>
+      <w:r>
+        <w:rPr>
+          <w:sz w:val="28"/>
+          <w:szCs w:val="28"/>
+        </w:rPr>
+        <w:t>morally</w:t>
+      </w:r>
+      <w:proofErr w:type="spellEnd"/>
+      <w:r>
+        <w:rPr>
+          <w:sz w:val="28"/>
+          <w:szCs w:val="28"/>
+        </w:rPr>
+        <w:t xml:space="preserve"> …</w:t>
+      </w:r>
+      <w:proofErr w:type="spellStart"/>
+      <w:r>
+        <w:rPr>
+          <w:sz w:val="28"/>
+          <w:szCs w:val="28"/>
+        </w:rPr>
+        <w:t>rephehensible</w:t>
+      </w:r>
+      <w:proofErr w:type="spellEnd"/>
       <w:r>
         <w:rPr>
           <w:sz w:val="28"/>
@@ -276,22 +660,97 @@
           <w:sz w:val="28"/>
           <w:szCs w:val="28"/>
         </w:rPr>
-        <w:t>In view of putting the company</w:t>
-      </w:r>
-      <w:r>
-        <w:rPr>
-          <w:sz w:val="28"/>
-          <w:szCs w:val="28"/>
-        </w:rPr>
-        <w:t xml:space="preserve"> on blast we …</w:t>
-      </w:r>
-      <w:r>
-        <w:rPr>
-          <w:sz w:val="28"/>
-          <w:szCs w:val="28"/>
-        </w:rPr>
-        <w:t>dig up</w:t>
-      </w:r>
+        <w:t xml:space="preserve">In </w:t>
+      </w:r>
+      <w:proofErr w:type="spellStart"/>
+      <w:r>
+        <w:rPr>
+          <w:sz w:val="28"/>
+          <w:szCs w:val="28"/>
+        </w:rPr>
+        <w:t>view</w:t>
+      </w:r>
+      <w:proofErr w:type="spellEnd"/>
+      <w:r>
+        <w:rPr>
+          <w:sz w:val="28"/>
+          <w:szCs w:val="28"/>
+        </w:rPr>
+        <w:t xml:space="preserve"> of </w:t>
+      </w:r>
+      <w:proofErr w:type="spellStart"/>
+      <w:r>
+        <w:rPr>
+          <w:sz w:val="28"/>
+          <w:szCs w:val="28"/>
+        </w:rPr>
+        <w:t>putting</w:t>
+      </w:r>
+      <w:proofErr w:type="spellEnd"/>
+      <w:r>
+        <w:rPr>
+          <w:sz w:val="28"/>
+          <w:szCs w:val="28"/>
+        </w:rPr>
+        <w:t xml:space="preserve"> the </w:t>
+      </w:r>
+      <w:proofErr w:type="spellStart"/>
+      <w:r>
+        <w:rPr>
+          <w:sz w:val="28"/>
+          <w:szCs w:val="28"/>
+        </w:rPr>
+        <w:t>company</w:t>
+      </w:r>
+      <w:proofErr w:type="spellEnd"/>
+      <w:r>
+        <w:rPr>
+          <w:sz w:val="28"/>
+          <w:szCs w:val="28"/>
+        </w:rPr>
+        <w:t xml:space="preserve"> on </w:t>
+      </w:r>
+      <w:proofErr w:type="spellStart"/>
+      <w:r>
+        <w:rPr>
+          <w:sz w:val="28"/>
+          <w:szCs w:val="28"/>
+        </w:rPr>
+        <w:t>blast</w:t>
+      </w:r>
+      <w:proofErr w:type="spellEnd"/>
+      <w:r>
+        <w:rPr>
+          <w:sz w:val="28"/>
+          <w:szCs w:val="28"/>
+        </w:rPr>
+        <w:t xml:space="preserve"> we …</w:t>
+      </w:r>
+      <w:proofErr w:type="spellStart"/>
+      <w:r>
+        <w:rPr>
+          <w:sz w:val="28"/>
+          <w:szCs w:val="28"/>
+        </w:rPr>
+        <w:t>dig</w:t>
+      </w:r>
+      <w:proofErr w:type="spellEnd"/>
+      <w:r>
+        <w:rPr>
+          <w:sz w:val="28"/>
+          <w:szCs w:val="28"/>
+        </w:rPr>
+        <w:t xml:space="preserve"> </w:t>
+      </w:r>
+      <w:proofErr w:type="spellStart"/>
+      <w:r>
+        <w:rPr>
+          <w:sz w:val="28"/>
+          <w:szCs w:val="28"/>
+        </w:rPr>
+        <w:t>up</w:t>
+      </w:r>
+      <w:proofErr w:type="spellEnd"/>
       <w:r>
         <w:rPr>
           <w:sz w:val="28"/>
@@ -304,14 +763,55 @@
           <w:sz w:val="28"/>
           <w:szCs w:val="28"/>
         </w:rPr>
-        <w:t xml:space="preserve"> a dirt from its</w:t>
-      </w:r>
-      <w:r>
-        <w:rPr>
-          <w:sz w:val="28"/>
-          <w:szCs w:val="28"/>
-        </w:rPr>
-        <w:t xml:space="preserve"> infamous past</w:t>
+        <w:t xml:space="preserve"> a </w:t>
+      </w:r>
+      <w:proofErr w:type="spellStart"/>
+      <w:r>
+        <w:rPr>
+          <w:sz w:val="28"/>
+          <w:szCs w:val="28"/>
+        </w:rPr>
+        <w:t>dirt</w:t>
+      </w:r>
+      <w:proofErr w:type="spellEnd"/>
+      <w:r>
+        <w:rPr>
+          <w:sz w:val="28"/>
+          <w:szCs w:val="28"/>
+        </w:rPr>
+        <w:t xml:space="preserve"> from </w:t>
+      </w:r>
+      <w:proofErr w:type="spellStart"/>
+      <w:r>
+        <w:rPr>
+          <w:sz w:val="28"/>
+          <w:szCs w:val="28"/>
+        </w:rPr>
+        <w:t>its</w:t>
+      </w:r>
+      <w:proofErr w:type="spellEnd"/>
+      <w:r>
+        <w:rPr>
+          <w:sz w:val="28"/>
+          <w:szCs w:val="28"/>
+        </w:rPr>
+        <w:t xml:space="preserve"> </w:t>
+      </w:r>
+      <w:proofErr w:type="spellStart"/>
+      <w:r>
+        <w:rPr>
+          <w:sz w:val="28"/>
+          <w:szCs w:val="28"/>
+        </w:rPr>
+        <w:t>infamous</w:t>
+      </w:r>
+      <w:proofErr w:type="spellEnd"/>
+      <w:r>
+        <w:rPr>
+          <w:sz w:val="28"/>
+          <w:szCs w:val="28"/>
+        </w:rPr>
+        <w:t xml:space="preserve"> past</w:t>
       </w:r>
     </w:p>
     <w:p>
@@ -333,6 +833,7 @@
         </w:rPr>
         <w:t>…</w:t>
       </w:r>
+      <w:proofErr w:type="spellStart"/>
       <w:r>
         <w:rPr>
           <w:sz w:val="28"/>
@@ -345,8 +846,123 @@
           <w:sz w:val="28"/>
           <w:szCs w:val="28"/>
         </w:rPr>
-        <w:t>……………………….disrespect and total ignorance for human rights will backfire</w:t>
-      </w:r>
+        <w:t>ing</w:t>
+      </w:r>
+      <w:bookmarkStart w:id="0" w:name="_GoBack"/>
+      <w:bookmarkEnd w:id="0"/>
+      <w:proofErr w:type="spellEnd"/>
+      <w:r>
+        <w:rPr>
+          <w:sz w:val="28"/>
+          <w:szCs w:val="28"/>
+        </w:rPr>
+        <w:t>……………………….</w:t>
+      </w:r>
+      <w:proofErr w:type="spellStart"/>
+      <w:r>
+        <w:rPr>
+          <w:sz w:val="28"/>
+          <w:szCs w:val="28"/>
+        </w:rPr>
+        <w:t>disrespect</w:t>
+      </w:r>
+      <w:proofErr w:type="spellEnd"/>
+      <w:r>
+        <w:rPr>
+          <w:sz w:val="28"/>
+          <w:szCs w:val="28"/>
+        </w:rPr>
+        <w:t xml:space="preserve"> and </w:t>
+      </w:r>
+      <w:proofErr w:type="spellStart"/>
+      <w:r>
+        <w:rPr>
+          <w:sz w:val="28"/>
+          <w:szCs w:val="28"/>
+        </w:rPr>
+        <w:t>total</w:t>
+      </w:r>
+      <w:proofErr w:type="spellEnd"/>
+      <w:r>
+        <w:rPr>
+          <w:sz w:val="28"/>
+          <w:szCs w:val="28"/>
+        </w:rPr>
+        <w:t xml:space="preserve"> </w:t>
+      </w:r>
+      <w:proofErr w:type="spellStart"/>
+      <w:r>
+        <w:rPr>
+          <w:sz w:val="28"/>
+          <w:szCs w:val="28"/>
+        </w:rPr>
+        <w:t>ignorance</w:t>
+      </w:r>
+      <w:proofErr w:type="spellEnd"/>
+      <w:r>
+        <w:rPr>
+          <w:sz w:val="28"/>
+          <w:szCs w:val="28"/>
+        </w:rPr>
+        <w:t xml:space="preserve"> for </w:t>
+      </w:r>
+      <w:proofErr w:type="spellStart"/>
+      <w:r>
+        <w:rPr>
+          <w:sz w:val="28"/>
+          <w:szCs w:val="28"/>
+        </w:rPr>
+        <w:t>human</w:t>
+      </w:r>
+      <w:proofErr w:type="spellEnd"/>
+      <w:r>
+        <w:rPr>
+          <w:sz w:val="28"/>
+          <w:szCs w:val="28"/>
+        </w:rPr>
+        <w:t xml:space="preserve"> </w:t>
+      </w:r>
+      <w:proofErr w:type="spellStart"/>
+      <w:r>
+        <w:rPr>
+          <w:sz w:val="28"/>
+          <w:szCs w:val="28"/>
+        </w:rPr>
+        <w:t>rights</w:t>
+      </w:r>
+      <w:proofErr w:type="spellEnd"/>
+      <w:r>
+        <w:rPr>
+          <w:sz w:val="28"/>
+          <w:szCs w:val="28"/>
+        </w:rPr>
+        <w:t xml:space="preserve"> </w:t>
+      </w:r>
+      <w:proofErr w:type="spellStart"/>
+      <w:r>
+        <w:rPr>
+          <w:sz w:val="28"/>
+          <w:szCs w:val="28"/>
+        </w:rPr>
+        <w:t>will</w:t>
+      </w:r>
+      <w:proofErr w:type="spellEnd"/>
+      <w:r>
+        <w:rPr>
+          <w:sz w:val="28"/>
+          <w:szCs w:val="28"/>
+        </w:rPr>
+        <w:t xml:space="preserve"> </w:t>
+      </w:r>
+      <w:proofErr w:type="spellStart"/>
+      <w:r>
+        <w:rPr>
+          <w:sz w:val="28"/>
+          <w:szCs w:val="28"/>
+        </w:rPr>
+        <w:t>backfire</w:t>
+      </w:r>
+      <w:proofErr w:type="spellEnd"/>
     </w:p>
     <w:p>
       <w:pPr>
@@ -360,19 +976,108 @@
           <w:szCs w:val="28"/>
         </w:rPr>
       </w:pPr>
-      <w:r>
-        <w:rPr>
-          <w:sz w:val="28"/>
-          <w:szCs w:val="28"/>
-        </w:rPr>
-        <w:t>Some companies have been acting …</w:t>
-      </w:r>
-      <w:r>
-        <w:rPr>
-          <w:sz w:val="28"/>
-          <w:szCs w:val="28"/>
-        </w:rPr>
-        <w:t>in defiance of</w:t>
+      <w:proofErr w:type="spellStart"/>
+      <w:r>
+        <w:rPr>
+          <w:sz w:val="28"/>
+          <w:szCs w:val="28"/>
+        </w:rPr>
+        <w:t>Some</w:t>
+      </w:r>
+      <w:proofErr w:type="spellEnd"/>
+      <w:r>
+        <w:rPr>
+          <w:sz w:val="28"/>
+          <w:szCs w:val="28"/>
+        </w:rPr>
+        <w:t xml:space="preserve"> </w:t>
+      </w:r>
+      <w:proofErr w:type="spellStart"/>
+      <w:r>
+        <w:rPr>
+          <w:sz w:val="28"/>
+          <w:szCs w:val="28"/>
+        </w:rPr>
+        <w:t>companies</w:t>
+      </w:r>
+      <w:proofErr w:type="spellEnd"/>
+      <w:r>
+        <w:rPr>
+          <w:sz w:val="28"/>
+          <w:szCs w:val="28"/>
+        </w:rPr>
+        <w:t xml:space="preserve"> </w:t>
+      </w:r>
+      <w:proofErr w:type="spellStart"/>
+      <w:r>
+        <w:rPr>
+          <w:sz w:val="28"/>
+          <w:szCs w:val="28"/>
+        </w:rPr>
+        <w:t>have</w:t>
+      </w:r>
+      <w:proofErr w:type="spellEnd"/>
+      <w:r>
+        <w:rPr>
+          <w:sz w:val="28"/>
+          <w:szCs w:val="28"/>
+        </w:rPr>
+        <w:t xml:space="preserve"> </w:t>
+      </w:r>
+      <w:proofErr w:type="spellStart"/>
+      <w:r>
+        <w:rPr>
+          <w:sz w:val="28"/>
+          <w:szCs w:val="28"/>
+        </w:rPr>
+        <w:t>been</w:t>
+      </w:r>
+      <w:proofErr w:type="spellEnd"/>
+      <w:r>
+        <w:rPr>
+          <w:sz w:val="28"/>
+          <w:szCs w:val="28"/>
+        </w:rPr>
+        <w:t xml:space="preserve"> </w:t>
+      </w:r>
+      <w:proofErr w:type="spellStart"/>
+      <w:r>
+        <w:rPr>
+          <w:sz w:val="28"/>
+          <w:szCs w:val="28"/>
+        </w:rPr>
+        <w:t>acting</w:t>
+      </w:r>
+      <w:proofErr w:type="spellEnd"/>
+      <w:r>
+        <w:rPr>
+          <w:sz w:val="28"/>
+          <w:szCs w:val="28"/>
+        </w:rPr>
+        <w:t xml:space="preserve"> …</w:t>
+      </w:r>
+      <w:r>
+        <w:rPr>
+          <w:sz w:val="28"/>
+          <w:szCs w:val="28"/>
+        </w:rPr>
+        <w:t xml:space="preserve">in </w:t>
+      </w:r>
+      <w:proofErr w:type="spellStart"/>
+      <w:r>
+        <w:rPr>
+          <w:sz w:val="28"/>
+          <w:szCs w:val="28"/>
+        </w:rPr>
+        <w:t>defiance</w:t>
+      </w:r>
+      <w:proofErr w:type="spellEnd"/>
+      <w:r>
+        <w:rPr>
+          <w:sz w:val="28"/>
+          <w:szCs w:val="28"/>
+        </w:rPr>
+        <w:t xml:space="preserve"> of</w:t>
       </w:r>
       <w:r>
         <w:rPr>
@@ -386,8 +1091,41 @@
           <w:sz w:val="28"/>
           <w:szCs w:val="28"/>
         </w:rPr>
-        <w:t xml:space="preserve">…………………..their well </w:t>
-      </w:r>
+        <w:t>…………………..</w:t>
+      </w:r>
+      <w:proofErr w:type="spellStart"/>
+      <w:r>
+        <w:rPr>
+          <w:sz w:val="28"/>
+          <w:szCs w:val="28"/>
+        </w:rPr>
+        <w:t>their</w:t>
+      </w:r>
+      <w:proofErr w:type="spellEnd"/>
+      <w:r>
+        <w:rPr>
+          <w:sz w:val="28"/>
+          <w:szCs w:val="28"/>
+        </w:rPr>
+        <w:t xml:space="preserve"> </w:t>
+      </w:r>
+      <w:proofErr w:type="spellStart"/>
+      <w:r>
+        <w:rPr>
+          <w:sz w:val="28"/>
+          <w:szCs w:val="28"/>
+        </w:rPr>
+        <w:t>well</w:t>
+      </w:r>
+      <w:proofErr w:type="spellEnd"/>
+      <w:r>
+        <w:rPr>
+          <w:sz w:val="28"/>
+          <w:szCs w:val="28"/>
+        </w:rPr>
+        <w:t xml:space="preserve"> </w:t>
+      </w:r>
+      <w:proofErr w:type="spellStart"/>
       <w:r>
         <w:rPr>
           <w:sz w:val="28"/>
@@ -400,8 +1138,25 @@
           <w:sz w:val="28"/>
           <w:szCs w:val="28"/>
         </w:rPr>
-        <w:t>nched values</w:t>
-      </w:r>
+        <w:t>nched</w:t>
+      </w:r>
+      <w:proofErr w:type="spellEnd"/>
+      <w:r>
+        <w:rPr>
+          <w:sz w:val="28"/>
+          <w:szCs w:val="28"/>
+        </w:rPr>
+        <w:t xml:space="preserve"> </w:t>
+      </w:r>
+      <w:proofErr w:type="spellStart"/>
+      <w:r>
+        <w:rPr>
+          <w:sz w:val="28"/>
+          <w:szCs w:val="28"/>
+        </w:rPr>
+        <w:t>values</w:t>
+      </w:r>
+      <w:proofErr w:type="spellEnd"/>
     </w:p>
     <w:p>
       <w:pPr>
@@ -420,7 +1175,39 @@
           <w:sz w:val="28"/>
           <w:szCs w:val="28"/>
         </w:rPr>
-        <w:t>It takes years to …</w:t>
+        <w:t xml:space="preserve">It </w:t>
+      </w:r>
+      <w:proofErr w:type="spellStart"/>
+      <w:r>
+        <w:rPr>
+          <w:sz w:val="28"/>
+          <w:szCs w:val="28"/>
+        </w:rPr>
+        <w:t>takes</w:t>
+      </w:r>
+      <w:proofErr w:type="spellEnd"/>
+      <w:r>
+        <w:rPr>
+          <w:sz w:val="28"/>
+          <w:szCs w:val="28"/>
+        </w:rPr>
+        <w:t xml:space="preserve"> </w:t>
+      </w:r>
+      <w:proofErr w:type="spellStart"/>
+      <w:r>
+        <w:rPr>
+          <w:sz w:val="28"/>
+          <w:szCs w:val="28"/>
+        </w:rPr>
+        <w:t>years</w:t>
+      </w:r>
+      <w:proofErr w:type="spellEnd"/>
+      <w:r>
+        <w:rPr>
+          <w:sz w:val="28"/>
+          <w:szCs w:val="28"/>
+        </w:rPr>
+        <w:t xml:space="preserve"> to …</w:t>
       </w:r>
       <w:r>
         <w:rPr>
@@ -434,8 +1221,33 @@
           <w:sz w:val="28"/>
           <w:szCs w:val="28"/>
         </w:rPr>
-        <w:t>…………………….despicable deeds</w:t>
-      </w:r>
+        <w:t>…………………….</w:t>
+      </w:r>
+      <w:proofErr w:type="spellStart"/>
+      <w:r>
+        <w:rPr>
+          <w:sz w:val="28"/>
+          <w:szCs w:val="28"/>
+        </w:rPr>
+        <w:t>despicable</w:t>
+      </w:r>
+      <w:proofErr w:type="spellEnd"/>
+      <w:r>
+        <w:rPr>
+          <w:sz w:val="28"/>
+          <w:szCs w:val="28"/>
+        </w:rPr>
+        <w:t xml:space="preserve"> </w:t>
+      </w:r>
+      <w:proofErr w:type="spellStart"/>
+      <w:r>
+        <w:rPr>
+          <w:sz w:val="28"/>
+          <w:szCs w:val="28"/>
+        </w:rPr>
+        <w:t>deeds</w:t>
+      </w:r>
+      <w:proofErr w:type="spellEnd"/>
     </w:p>
     <w:p>
       <w:pPr>
@@ -449,20 +1261,71 @@
           <w:szCs w:val="28"/>
         </w:rPr>
       </w:pPr>
-      <w:r>
-        <w:rPr>
-          <w:sz w:val="28"/>
-          <w:szCs w:val="28"/>
-        </w:rPr>
-        <w:t>Our subsidiary</w:t>
-      </w:r>
-      <w:r>
-        <w:rPr>
-          <w:sz w:val="28"/>
-          <w:szCs w:val="28"/>
-        </w:rPr>
-        <w:t xml:space="preserve"> has been in the …</w:t>
-      </w:r>
+      <w:proofErr w:type="spellStart"/>
+      <w:r>
+        <w:rPr>
+          <w:sz w:val="28"/>
+          <w:szCs w:val="28"/>
+        </w:rPr>
+        <w:t>Our</w:t>
+      </w:r>
+      <w:proofErr w:type="spellEnd"/>
+      <w:r>
+        <w:rPr>
+          <w:sz w:val="28"/>
+          <w:szCs w:val="28"/>
+        </w:rPr>
+        <w:t xml:space="preserve"> </w:t>
+      </w:r>
+      <w:proofErr w:type="spellStart"/>
+      <w:r>
+        <w:rPr>
+          <w:sz w:val="28"/>
+          <w:szCs w:val="28"/>
+        </w:rPr>
+        <w:t>subsidiary</w:t>
+      </w:r>
+      <w:proofErr w:type="spellEnd"/>
+      <w:r>
+        <w:rPr>
+          <w:sz w:val="28"/>
+          <w:szCs w:val="28"/>
+        </w:rPr>
+        <w:t xml:space="preserve"> </w:t>
+      </w:r>
+      <w:proofErr w:type="spellStart"/>
+      <w:r>
+        <w:rPr>
+          <w:sz w:val="28"/>
+          <w:szCs w:val="28"/>
+        </w:rPr>
+        <w:t>has</w:t>
+      </w:r>
+      <w:proofErr w:type="spellEnd"/>
+      <w:r>
+        <w:rPr>
+          <w:sz w:val="28"/>
+          <w:szCs w:val="28"/>
+        </w:rPr>
+        <w:t xml:space="preserve"> </w:t>
+      </w:r>
+      <w:proofErr w:type="spellStart"/>
+      <w:r>
+        <w:rPr>
+          <w:sz w:val="28"/>
+          <w:szCs w:val="28"/>
+        </w:rPr>
+        <w:t>been</w:t>
+      </w:r>
+      <w:proofErr w:type="spellEnd"/>
+      <w:r>
+        <w:rPr>
+          <w:sz w:val="28"/>
+          <w:szCs w:val="28"/>
+        </w:rPr>
+        <w:t xml:space="preserve"> in the …</w:t>
+      </w:r>
+      <w:proofErr w:type="spellStart"/>
       <w:r>
         <w:rPr>
           <w:sz w:val="28"/>
@@ -470,19 +1333,100 @@
         </w:rPr>
         <w:t>grips</w:t>
       </w:r>
-      <w:r>
-        <w:rPr>
-          <w:sz w:val="28"/>
-          <w:szCs w:val="28"/>
-        </w:rPr>
-        <w:t>……………………….of evil si</w:t>
-      </w:r>
-      <w:r>
-        <w:rPr>
-          <w:sz w:val="28"/>
-          <w:szCs w:val="28"/>
-        </w:rPr>
-        <w:t>nce it hired a disreputed manager</w:t>
+      <w:proofErr w:type="spellEnd"/>
+      <w:r>
+        <w:rPr>
+          <w:sz w:val="28"/>
+          <w:szCs w:val="28"/>
+        </w:rPr>
+        <w:t xml:space="preserve">……………………….of </w:t>
+      </w:r>
+      <w:proofErr w:type="spellStart"/>
+      <w:r>
+        <w:rPr>
+          <w:sz w:val="28"/>
+          <w:szCs w:val="28"/>
+        </w:rPr>
+        <w:t>evil</w:t>
+      </w:r>
+      <w:proofErr w:type="spellEnd"/>
+      <w:r>
+        <w:rPr>
+          <w:sz w:val="28"/>
+          <w:szCs w:val="28"/>
+        </w:rPr>
+        <w:t xml:space="preserve"> </w:t>
+      </w:r>
+      <w:proofErr w:type="spellStart"/>
+      <w:r>
+        <w:rPr>
+          <w:sz w:val="28"/>
+          <w:szCs w:val="28"/>
+        </w:rPr>
+        <w:t>si</w:t>
+      </w:r>
+      <w:r>
+        <w:rPr>
+          <w:sz w:val="28"/>
+          <w:szCs w:val="28"/>
+        </w:rPr>
+        <w:t>nce</w:t>
+      </w:r>
+      <w:proofErr w:type="spellEnd"/>
+      <w:r>
+        <w:rPr>
+          <w:sz w:val="28"/>
+          <w:szCs w:val="28"/>
+        </w:rPr>
+        <w:t xml:space="preserve"> </w:t>
+      </w:r>
+      <w:proofErr w:type="spellStart"/>
+      <w:r>
+        <w:rPr>
+          <w:sz w:val="28"/>
+          <w:szCs w:val="28"/>
+        </w:rPr>
+        <w:t>it</w:t>
+      </w:r>
+      <w:proofErr w:type="spellEnd"/>
+      <w:r>
+        <w:rPr>
+          <w:sz w:val="28"/>
+          <w:szCs w:val="28"/>
+        </w:rPr>
+        <w:t xml:space="preserve"> </w:t>
+      </w:r>
+      <w:proofErr w:type="spellStart"/>
+      <w:r>
+        <w:rPr>
+          <w:sz w:val="28"/>
+          <w:szCs w:val="28"/>
+        </w:rPr>
+        <w:t>hired</w:t>
+      </w:r>
+      <w:proofErr w:type="spellEnd"/>
+      <w:r>
+        <w:rPr>
+          <w:sz w:val="28"/>
+          <w:szCs w:val="28"/>
+        </w:rPr>
+        <w:t xml:space="preserve"> a </w:t>
+      </w:r>
+      <w:proofErr w:type="spellStart"/>
+      <w:r>
+        <w:rPr>
+          <w:sz w:val="28"/>
+          <w:szCs w:val="28"/>
+        </w:rPr>
+        <w:t>disreputed</w:t>
+      </w:r>
+      <w:proofErr w:type="spellEnd"/>
+      <w:r>
+        <w:rPr>
+          <w:sz w:val="28"/>
+          <w:szCs w:val="28"/>
+        </w:rPr>
+        <w:t xml:space="preserve"> manager</w:t>
       </w:r>
     </w:p>
     <w:p>
@@ -497,12 +1441,69 @@
           <w:szCs w:val="28"/>
         </w:rPr>
       </w:pPr>
-      <w:r>
-        <w:rPr>
-          <w:sz w:val="28"/>
-          <w:szCs w:val="28"/>
-        </w:rPr>
-        <w:t>Getting back into clients’ …</w:t>
+      <w:proofErr w:type="spellStart"/>
+      <w:r>
+        <w:rPr>
+          <w:sz w:val="28"/>
+          <w:szCs w:val="28"/>
+        </w:rPr>
+        <w:t>Getting</w:t>
+      </w:r>
+      <w:proofErr w:type="spellEnd"/>
+      <w:r>
+        <w:rPr>
+          <w:sz w:val="28"/>
+          <w:szCs w:val="28"/>
+        </w:rPr>
+        <w:t xml:space="preserve"> </w:t>
+      </w:r>
+      <w:proofErr w:type="spellStart"/>
+      <w:r>
+        <w:rPr>
+          <w:sz w:val="28"/>
+          <w:szCs w:val="28"/>
+        </w:rPr>
+        <w:t>back</w:t>
+      </w:r>
+      <w:proofErr w:type="spellEnd"/>
+      <w:r>
+        <w:rPr>
+          <w:sz w:val="28"/>
+          <w:szCs w:val="28"/>
+        </w:rPr>
+        <w:t xml:space="preserve"> </w:t>
+      </w:r>
+      <w:proofErr w:type="spellStart"/>
+      <w:r>
+        <w:rPr>
+          <w:sz w:val="28"/>
+          <w:szCs w:val="28"/>
+        </w:rPr>
+        <w:t>into</w:t>
+      </w:r>
+      <w:proofErr w:type="spellEnd"/>
+      <w:r>
+        <w:rPr>
+          <w:sz w:val="28"/>
+          <w:szCs w:val="28"/>
+        </w:rPr>
+        <w:t xml:space="preserve"> </w:t>
+      </w:r>
+      <w:proofErr w:type="spellStart"/>
+      <w:r>
+        <w:rPr>
+          <w:sz w:val="28"/>
+          <w:szCs w:val="28"/>
+        </w:rPr>
+        <w:t>clients</w:t>
+      </w:r>
+      <w:proofErr w:type="spellEnd"/>
+      <w:r>
+        <w:rPr>
+          <w:sz w:val="28"/>
+          <w:szCs w:val="28"/>
+        </w:rPr>
+        <w:t>’ …</w:t>
       </w:r>
       <w:r>
         <w:rPr>
@@ -516,8 +1517,17 @@
           <w:sz w:val="28"/>
           <w:szCs w:val="28"/>
         </w:rPr>
-        <w:t>………………………….is impossible</w:t>
-      </w:r>
+        <w:t xml:space="preserve">………………………….is </w:t>
+      </w:r>
+      <w:proofErr w:type="spellStart"/>
+      <w:r>
+        <w:rPr>
+          <w:sz w:val="28"/>
+          <w:szCs w:val="28"/>
+        </w:rPr>
+        <w:t>impossible</w:t>
+      </w:r>
+      <w:proofErr w:type="spellEnd"/>
     </w:p>
     <w:p>
       <w:pPr>
@@ -538,6 +1548,7 @@
         </w:rPr>
         <w:t>Total …</w:t>
       </w:r>
+      <w:proofErr w:type="spellStart"/>
       <w:r>
         <w:rPr>
           <w:sz w:val="28"/>
@@ -545,6 +1556,7 @@
         </w:rPr>
         <w:t>laxity</w:t>
       </w:r>
+      <w:proofErr w:type="spellEnd"/>
       <w:r>
         <w:rPr>
           <w:sz w:val="28"/>
@@ -552,19 +1564,85 @@
         </w:rPr>
         <w:t>…………………………</w:t>
       </w:r>
-      <w:r>
-        <w:rPr>
-          <w:sz w:val="28"/>
-          <w:szCs w:val="28"/>
-        </w:rPr>
-        <w:t xml:space="preserve">among various companies </w:t>
-      </w:r>
-      <w:r>
-        <w:rPr>
-          <w:sz w:val="28"/>
-          <w:szCs w:val="28"/>
-        </w:rPr>
-        <w:t>has led to</w:t>
+      <w:proofErr w:type="spellStart"/>
+      <w:r>
+        <w:rPr>
+          <w:sz w:val="28"/>
+          <w:szCs w:val="28"/>
+        </w:rPr>
+        <w:t>among</w:t>
+      </w:r>
+      <w:proofErr w:type="spellEnd"/>
+      <w:r>
+        <w:rPr>
+          <w:sz w:val="28"/>
+          <w:szCs w:val="28"/>
+        </w:rPr>
+        <w:t xml:space="preserve"> </w:t>
+      </w:r>
+      <w:proofErr w:type="spellStart"/>
+      <w:r>
+        <w:rPr>
+          <w:sz w:val="28"/>
+          <w:szCs w:val="28"/>
+        </w:rPr>
+        <w:t>various</w:t>
+      </w:r>
+      <w:proofErr w:type="spellEnd"/>
+      <w:r>
+        <w:rPr>
+          <w:sz w:val="28"/>
+          <w:szCs w:val="28"/>
+        </w:rPr>
+        <w:t xml:space="preserve"> </w:t>
+      </w:r>
+      <w:proofErr w:type="spellStart"/>
+      <w:r>
+        <w:rPr>
+          <w:sz w:val="28"/>
+          <w:szCs w:val="28"/>
+        </w:rPr>
+        <w:t>companies</w:t>
+      </w:r>
+      <w:proofErr w:type="spellEnd"/>
+      <w:r>
+        <w:rPr>
+          <w:sz w:val="28"/>
+          <w:szCs w:val="28"/>
+        </w:rPr>
+        <w:t xml:space="preserve"> </w:t>
+      </w:r>
+      <w:proofErr w:type="spellStart"/>
+      <w:r>
+        <w:rPr>
+          <w:sz w:val="28"/>
+          <w:szCs w:val="28"/>
+        </w:rPr>
+        <w:t>has</w:t>
+      </w:r>
+      <w:proofErr w:type="spellEnd"/>
+      <w:r>
+        <w:rPr>
+          <w:sz w:val="28"/>
+          <w:szCs w:val="28"/>
+        </w:rPr>
+        <w:t xml:space="preserve"> </w:t>
+      </w:r>
+      <w:proofErr w:type="spellStart"/>
+      <w:r>
+        <w:rPr>
+          <w:sz w:val="28"/>
+          <w:szCs w:val="28"/>
+        </w:rPr>
+        <w:t>led</w:t>
+      </w:r>
+      <w:proofErr w:type="spellEnd"/>
+      <w:r>
+        <w:rPr>
+          <w:sz w:val="28"/>
+          <w:szCs w:val="28"/>
+        </w:rPr>
+        <w:t xml:space="preserve"> to</w:t>
       </w:r>
       <w:r>
         <w:rPr>
@@ -580,20 +1658,54 @@
         </w:rPr>
         <w:t xml:space="preserve"> </w:t>
       </w:r>
-      <w:r>
-        <w:rPr>
-          <w:sz w:val="28"/>
-          <w:szCs w:val="28"/>
-        </w:rPr>
-        <w:t xml:space="preserve">widespread </w:t>
-      </w:r>
-      <w:r>
-        <w:rPr>
-          <w:sz w:val="28"/>
-          <w:szCs w:val="28"/>
-        </w:rPr>
-        <w:t xml:space="preserve"> corruption and demoralization</w:t>
-      </w:r>
+      <w:proofErr w:type="spellStart"/>
+      <w:r>
+        <w:rPr>
+          <w:sz w:val="28"/>
+          <w:szCs w:val="28"/>
+        </w:rPr>
+        <w:t>widespread</w:t>
+      </w:r>
+      <w:proofErr w:type="spellEnd"/>
+      <w:r>
+        <w:rPr>
+          <w:sz w:val="28"/>
+          <w:szCs w:val="28"/>
+        </w:rPr>
+        <w:t xml:space="preserve"> </w:t>
+      </w:r>
+      <w:r>
+        <w:rPr>
+          <w:sz w:val="28"/>
+          <w:szCs w:val="28"/>
+        </w:rPr>
+        <w:t xml:space="preserve"> </w:t>
+      </w:r>
+      <w:proofErr w:type="spellStart"/>
+      <w:r>
+        <w:rPr>
+          <w:sz w:val="28"/>
+          <w:szCs w:val="28"/>
+        </w:rPr>
+        <w:t>corruption</w:t>
+      </w:r>
+      <w:proofErr w:type="spellEnd"/>
+      <w:r>
+        <w:rPr>
+          <w:sz w:val="28"/>
+          <w:szCs w:val="28"/>
+        </w:rPr>
+        <w:t xml:space="preserve"> and </w:t>
+      </w:r>
+      <w:proofErr w:type="spellStart"/>
+      <w:r>
+        <w:rPr>
+          <w:sz w:val="28"/>
+          <w:szCs w:val="28"/>
+        </w:rPr>
+        <w:t>demoralization</w:t>
+      </w:r>
+      <w:proofErr w:type="spellEnd"/>
     </w:p>
     <w:p>
       <w:pPr>
@@ -607,13 +1719,39 @@
           <w:szCs w:val="28"/>
         </w:rPr>
       </w:pPr>
-      <w:r>
-        <w:rPr>
-          <w:sz w:val="28"/>
-          <w:szCs w:val="28"/>
-        </w:rPr>
-        <w:t xml:space="preserve">Acting against </w:t>
-      </w:r>
+      <w:proofErr w:type="spellStart"/>
+      <w:r>
+        <w:rPr>
+          <w:sz w:val="28"/>
+          <w:szCs w:val="28"/>
+        </w:rPr>
+        <w:t>Acting</w:t>
+      </w:r>
+      <w:proofErr w:type="spellEnd"/>
+      <w:r>
+        <w:rPr>
+          <w:sz w:val="28"/>
+          <w:szCs w:val="28"/>
+        </w:rPr>
+        <w:t xml:space="preserve"> </w:t>
+      </w:r>
+      <w:proofErr w:type="spellStart"/>
+      <w:r>
+        <w:rPr>
+          <w:sz w:val="28"/>
+          <w:szCs w:val="28"/>
+        </w:rPr>
+        <w:t>against</w:t>
+      </w:r>
+      <w:proofErr w:type="spellEnd"/>
+      <w:r>
+        <w:rPr>
+          <w:sz w:val="28"/>
+          <w:szCs w:val="28"/>
+        </w:rPr>
+        <w:t xml:space="preserve"> </w:t>
+      </w:r>
+      <w:proofErr w:type="spellStart"/>
       <w:r>
         <w:rPr>
           <w:sz w:val="28"/>
@@ -628,12 +1766,29 @@
         </w:rPr>
         <w:t>’s</w:t>
       </w:r>
-      <w:r>
-        <w:rPr>
-          <w:sz w:val="28"/>
-          <w:szCs w:val="28"/>
-        </w:rPr>
-        <w:t xml:space="preserve"> interest </w:t>
+      <w:proofErr w:type="spellEnd"/>
+      <w:r>
+        <w:rPr>
+          <w:sz w:val="28"/>
+          <w:szCs w:val="28"/>
+        </w:rPr>
+        <w:t xml:space="preserve"> </w:t>
+      </w:r>
+      <w:proofErr w:type="spellStart"/>
+      <w:r>
+        <w:rPr>
+          <w:sz w:val="28"/>
+          <w:szCs w:val="28"/>
+        </w:rPr>
+        <w:t>interest</w:t>
+      </w:r>
+      <w:proofErr w:type="spellEnd"/>
+      <w:r>
+        <w:rPr>
+          <w:sz w:val="28"/>
+          <w:szCs w:val="28"/>
+        </w:rPr>
+        <w:t xml:space="preserve"> </w:t>
       </w:r>
       <w:r>
         <w:rPr>
@@ -642,6 +1797,7 @@
         </w:rPr>
         <w:t xml:space="preserve"> …</w:t>
       </w:r>
+      <w:proofErr w:type="spellStart"/>
       <w:r>
         <w:rPr>
           <w:sz w:val="28"/>
@@ -649,6 +1805,7 @@
         </w:rPr>
         <w:t>cast</w:t>
       </w:r>
+      <w:proofErr w:type="spellEnd"/>
       <w:r>
         <w:rPr>
           <w:sz w:val="28"/>
@@ -661,14 +1818,62 @@
           <w:sz w:val="28"/>
           <w:szCs w:val="28"/>
         </w:rPr>
-        <w:t xml:space="preserve"> a long-lasting shadow </w:t>
-      </w:r>
-      <w:r>
-        <w:rPr>
-          <w:sz w:val="28"/>
-          <w:szCs w:val="28"/>
-        </w:rPr>
-        <w:t>on company’s image</w:t>
+        <w:t xml:space="preserve"> a </w:t>
+      </w:r>
+      <w:proofErr w:type="spellStart"/>
+      <w:r>
+        <w:rPr>
+          <w:sz w:val="28"/>
+          <w:szCs w:val="28"/>
+        </w:rPr>
+        <w:t>long-lasting</w:t>
+      </w:r>
+      <w:proofErr w:type="spellEnd"/>
+      <w:r>
+        <w:rPr>
+          <w:sz w:val="28"/>
+          <w:szCs w:val="28"/>
+        </w:rPr>
+        <w:t xml:space="preserve"> </w:t>
+      </w:r>
+      <w:proofErr w:type="spellStart"/>
+      <w:r>
+        <w:rPr>
+          <w:sz w:val="28"/>
+          <w:szCs w:val="28"/>
+        </w:rPr>
+        <w:t>shadow</w:t>
+      </w:r>
+      <w:proofErr w:type="spellEnd"/>
+      <w:r>
+        <w:rPr>
+          <w:sz w:val="28"/>
+          <w:szCs w:val="28"/>
+        </w:rPr>
+        <w:t xml:space="preserve"> </w:t>
+      </w:r>
+      <w:r>
+        <w:rPr>
+          <w:sz w:val="28"/>
+          <w:szCs w:val="28"/>
+        </w:rPr>
+        <w:t xml:space="preserve">on </w:t>
+      </w:r>
+      <w:proofErr w:type="spellStart"/>
+      <w:r>
+        <w:rPr>
+          <w:sz w:val="28"/>
+          <w:szCs w:val="28"/>
+        </w:rPr>
+        <w:t>company’s</w:t>
+      </w:r>
+      <w:proofErr w:type="spellEnd"/>
+      <w:r>
+        <w:rPr>
+          <w:sz w:val="28"/>
+          <w:szCs w:val="28"/>
+        </w:rPr>
+        <w:t xml:space="preserve"> image</w:t>
       </w:r>
     </w:p>
     <w:p>
@@ -716,7 +1921,55 @@
           <w:sz w:val="28"/>
           <w:szCs w:val="28"/>
         </w:rPr>
-        <w:t>as a consequence of unaccounted monkey business</w:t>
+        <w:t xml:space="preserve">as a </w:t>
+      </w:r>
+      <w:proofErr w:type="spellStart"/>
+      <w:r>
+        <w:rPr>
+          <w:sz w:val="28"/>
+          <w:szCs w:val="28"/>
+        </w:rPr>
+        <w:t>consequence</w:t>
+      </w:r>
+      <w:proofErr w:type="spellEnd"/>
+      <w:r>
+        <w:rPr>
+          <w:sz w:val="28"/>
+          <w:szCs w:val="28"/>
+        </w:rPr>
+        <w:t xml:space="preserve"> of </w:t>
+      </w:r>
+      <w:proofErr w:type="spellStart"/>
+      <w:r>
+        <w:rPr>
+          <w:sz w:val="28"/>
+          <w:szCs w:val="28"/>
+        </w:rPr>
+        <w:t>unaccounted</w:t>
+      </w:r>
+      <w:proofErr w:type="spellEnd"/>
+      <w:r>
+        <w:rPr>
+          <w:sz w:val="28"/>
+          <w:szCs w:val="28"/>
+        </w:rPr>
+        <w:t xml:space="preserve"> </w:t>
+      </w:r>
+      <w:proofErr w:type="spellStart"/>
+      <w:r>
+        <w:rPr>
+          <w:sz w:val="28"/>
+          <w:szCs w:val="28"/>
+        </w:rPr>
+        <w:t>monkey</w:t>
+      </w:r>
+      <w:proofErr w:type="spellEnd"/>
+      <w:r>
+        <w:rPr>
+          <w:sz w:val="28"/>
+          <w:szCs w:val="28"/>
+        </w:rPr>
+        <w:t xml:space="preserve"> business</w:t>
       </w:r>
     </w:p>
     <w:p>
@@ -731,27 +1984,110 @@
           <w:szCs w:val="28"/>
         </w:rPr>
       </w:pPr>
-      <w:r>
-        <w:rPr>
-          <w:sz w:val="28"/>
-          <w:szCs w:val="28"/>
-        </w:rPr>
-        <w:t>Following deprivation and negl</w:t>
-      </w:r>
-      <w:r>
-        <w:rPr>
-          <w:sz w:val="28"/>
-          <w:szCs w:val="28"/>
-        </w:rPr>
-        <w:t>igence our institution</w:t>
-      </w:r>
-      <w:r>
-        <w:rPr>
-          <w:sz w:val="28"/>
-          <w:szCs w:val="28"/>
-        </w:rPr>
-        <w:t xml:space="preserve"> fell by the …</w:t>
-      </w:r>
+      <w:proofErr w:type="spellStart"/>
+      <w:r>
+        <w:rPr>
+          <w:sz w:val="28"/>
+          <w:szCs w:val="28"/>
+        </w:rPr>
+        <w:t>Following</w:t>
+      </w:r>
+      <w:proofErr w:type="spellEnd"/>
+      <w:r>
+        <w:rPr>
+          <w:sz w:val="28"/>
+          <w:szCs w:val="28"/>
+        </w:rPr>
+        <w:t xml:space="preserve"> </w:t>
+      </w:r>
+      <w:proofErr w:type="spellStart"/>
+      <w:r>
+        <w:rPr>
+          <w:sz w:val="28"/>
+          <w:szCs w:val="28"/>
+        </w:rPr>
+        <w:t>deprivation</w:t>
+      </w:r>
+      <w:proofErr w:type="spellEnd"/>
+      <w:r>
+        <w:rPr>
+          <w:sz w:val="28"/>
+          <w:szCs w:val="28"/>
+        </w:rPr>
+        <w:t xml:space="preserve"> and </w:t>
+      </w:r>
+      <w:proofErr w:type="spellStart"/>
+      <w:r>
+        <w:rPr>
+          <w:sz w:val="28"/>
+          <w:szCs w:val="28"/>
+        </w:rPr>
+        <w:t>negl</w:t>
+      </w:r>
+      <w:r>
+        <w:rPr>
+          <w:sz w:val="28"/>
+          <w:szCs w:val="28"/>
+        </w:rPr>
+        <w:t>igence</w:t>
+      </w:r>
+      <w:proofErr w:type="spellEnd"/>
+      <w:r>
+        <w:rPr>
+          <w:sz w:val="28"/>
+          <w:szCs w:val="28"/>
+        </w:rPr>
+        <w:t xml:space="preserve"> </w:t>
+      </w:r>
+      <w:proofErr w:type="spellStart"/>
+      <w:r>
+        <w:rPr>
+          <w:sz w:val="28"/>
+          <w:szCs w:val="28"/>
+        </w:rPr>
+        <w:t>our</w:t>
+      </w:r>
+      <w:proofErr w:type="spellEnd"/>
+      <w:r>
+        <w:rPr>
+          <w:sz w:val="28"/>
+          <w:szCs w:val="28"/>
+        </w:rPr>
+        <w:t xml:space="preserve"> </w:t>
+      </w:r>
+      <w:proofErr w:type="spellStart"/>
+      <w:r>
+        <w:rPr>
+          <w:sz w:val="28"/>
+          <w:szCs w:val="28"/>
+        </w:rPr>
+        <w:t>institution</w:t>
+      </w:r>
+      <w:proofErr w:type="spellEnd"/>
+      <w:r>
+        <w:rPr>
+          <w:sz w:val="28"/>
+          <w:szCs w:val="28"/>
+        </w:rPr>
+        <w:t xml:space="preserve"> </w:t>
+      </w:r>
+      <w:proofErr w:type="spellStart"/>
+      <w:r>
+        <w:rPr>
+          <w:sz w:val="28"/>
+          <w:szCs w:val="28"/>
+        </w:rPr>
+        <w:t>fell</w:t>
+      </w:r>
+      <w:proofErr w:type="spellEnd"/>
+      <w:r>
+        <w:rPr>
+          <w:sz w:val="28"/>
+          <w:szCs w:val="28"/>
+        </w:rPr>
+        <w:t xml:space="preserve"> by the …</w:t>
+      </w:r>
+      <w:proofErr w:type="spellStart"/>
       <w:r>
         <w:rPr>
           <w:sz w:val="28"/>
@@ -759,6 +2095,7 @@
         </w:rPr>
         <w:t>wayside</w:t>
       </w:r>
+      <w:proofErr w:type="spellEnd"/>
       <w:r>
         <w:rPr>
           <w:sz w:val="28"/>
@@ -779,40 +2116,219 @@
           <w:szCs w:val="28"/>
         </w:rPr>
       </w:pPr>
-      <w:r>
-        <w:rPr>
-          <w:sz w:val="28"/>
-          <w:szCs w:val="28"/>
-        </w:rPr>
-        <w:t>Even if a company makes up for their wrongdoings a …</w:t>
-      </w:r>
-      <w:r>
-        <w:rPr>
-          <w:sz w:val="28"/>
-          <w:szCs w:val="28"/>
-        </w:rPr>
-        <w:t>bad taste</w:t>
-      </w:r>
-      <w:r>
-        <w:rPr>
-          <w:sz w:val="28"/>
-          <w:szCs w:val="28"/>
-        </w:rPr>
-        <w:t xml:space="preserve">…………………….will stay </w:t>
-      </w:r>
-      <w:r>
-        <w:rPr>
-          <w:sz w:val="28"/>
-          <w:szCs w:val="28"/>
-        </w:rPr>
-        <w:t>in clients’</w:t>
-      </w:r>
-      <w:r>
-        <w:rPr>
-          <w:sz w:val="28"/>
-          <w:szCs w:val="28"/>
-        </w:rPr>
-        <w:t xml:space="preserve"> mouth</w:t>
+      <w:proofErr w:type="spellStart"/>
+      <w:r>
+        <w:rPr>
+          <w:sz w:val="28"/>
+          <w:szCs w:val="28"/>
+        </w:rPr>
+        <w:t>Even</w:t>
+      </w:r>
+      <w:proofErr w:type="spellEnd"/>
+      <w:r>
+        <w:rPr>
+          <w:sz w:val="28"/>
+          <w:szCs w:val="28"/>
+        </w:rPr>
+        <w:t xml:space="preserve"> </w:t>
+      </w:r>
+      <w:proofErr w:type="spellStart"/>
+      <w:r>
+        <w:rPr>
+          <w:sz w:val="28"/>
+          <w:szCs w:val="28"/>
+        </w:rPr>
+        <w:t>if</w:t>
+      </w:r>
+      <w:proofErr w:type="spellEnd"/>
+      <w:r>
+        <w:rPr>
+          <w:sz w:val="28"/>
+          <w:szCs w:val="28"/>
+        </w:rPr>
+        <w:t xml:space="preserve"> a </w:t>
+      </w:r>
+      <w:proofErr w:type="spellStart"/>
+      <w:r>
+        <w:rPr>
+          <w:sz w:val="28"/>
+          <w:szCs w:val="28"/>
+        </w:rPr>
+        <w:t>company</w:t>
+      </w:r>
+      <w:proofErr w:type="spellEnd"/>
+      <w:r>
+        <w:rPr>
+          <w:sz w:val="28"/>
+          <w:szCs w:val="28"/>
+        </w:rPr>
+        <w:t xml:space="preserve"> </w:t>
+      </w:r>
+      <w:proofErr w:type="spellStart"/>
+      <w:r>
+        <w:rPr>
+          <w:sz w:val="28"/>
+          <w:szCs w:val="28"/>
+        </w:rPr>
+        <w:t>makes</w:t>
+      </w:r>
+      <w:proofErr w:type="spellEnd"/>
+      <w:r>
+        <w:rPr>
+          <w:sz w:val="28"/>
+          <w:szCs w:val="28"/>
+        </w:rPr>
+        <w:t xml:space="preserve"> </w:t>
+      </w:r>
+      <w:proofErr w:type="spellStart"/>
+      <w:r>
+        <w:rPr>
+          <w:sz w:val="28"/>
+          <w:szCs w:val="28"/>
+        </w:rPr>
+        <w:t>up</w:t>
+      </w:r>
+      <w:proofErr w:type="spellEnd"/>
+      <w:r>
+        <w:rPr>
+          <w:sz w:val="28"/>
+          <w:szCs w:val="28"/>
+        </w:rPr>
+        <w:t xml:space="preserve"> for </w:t>
+      </w:r>
+      <w:proofErr w:type="spellStart"/>
+      <w:r>
+        <w:rPr>
+          <w:sz w:val="28"/>
+          <w:szCs w:val="28"/>
+        </w:rPr>
+        <w:t>their</w:t>
+      </w:r>
+      <w:proofErr w:type="spellEnd"/>
+      <w:r>
+        <w:rPr>
+          <w:sz w:val="28"/>
+          <w:szCs w:val="28"/>
+        </w:rPr>
+        <w:t xml:space="preserve"> </w:t>
+      </w:r>
+      <w:proofErr w:type="spellStart"/>
+      <w:r>
+        <w:rPr>
+          <w:sz w:val="28"/>
+          <w:szCs w:val="28"/>
+        </w:rPr>
+        <w:t>wrongdoings</w:t>
+      </w:r>
+      <w:proofErr w:type="spellEnd"/>
+      <w:r>
+        <w:rPr>
+          <w:sz w:val="28"/>
+          <w:szCs w:val="28"/>
+        </w:rPr>
+        <w:t xml:space="preserve"> a …</w:t>
+      </w:r>
+      <w:proofErr w:type="spellStart"/>
+      <w:r>
+        <w:rPr>
+          <w:sz w:val="28"/>
+          <w:szCs w:val="28"/>
+        </w:rPr>
+        <w:t>bad</w:t>
+      </w:r>
+      <w:proofErr w:type="spellEnd"/>
+      <w:r>
+        <w:rPr>
+          <w:sz w:val="28"/>
+          <w:szCs w:val="28"/>
+        </w:rPr>
+        <w:t xml:space="preserve"> </w:t>
+      </w:r>
+      <w:proofErr w:type="spellStart"/>
+      <w:r>
+        <w:rPr>
+          <w:sz w:val="28"/>
+          <w:szCs w:val="28"/>
+        </w:rPr>
+        <w:t>taste</w:t>
+      </w:r>
+      <w:proofErr w:type="spellEnd"/>
+      <w:r>
+        <w:rPr>
+          <w:sz w:val="28"/>
+          <w:szCs w:val="28"/>
+        </w:rPr>
+        <w:t>…………………….</w:t>
+      </w:r>
+      <w:proofErr w:type="spellStart"/>
+      <w:r>
+        <w:rPr>
+          <w:sz w:val="28"/>
+          <w:szCs w:val="28"/>
+        </w:rPr>
+        <w:t>will</w:t>
+      </w:r>
+      <w:proofErr w:type="spellEnd"/>
+      <w:r>
+        <w:rPr>
+          <w:sz w:val="28"/>
+          <w:szCs w:val="28"/>
+        </w:rPr>
+        <w:t xml:space="preserve"> </w:t>
+      </w:r>
+      <w:proofErr w:type="spellStart"/>
+      <w:r>
+        <w:rPr>
+          <w:sz w:val="28"/>
+          <w:szCs w:val="28"/>
+        </w:rPr>
+        <w:t>stay</w:t>
+      </w:r>
+      <w:proofErr w:type="spellEnd"/>
+      <w:r>
+        <w:rPr>
+          <w:sz w:val="28"/>
+          <w:szCs w:val="28"/>
+        </w:rPr>
+        <w:t xml:space="preserve"> </w:t>
+      </w:r>
+      <w:r>
+        <w:rPr>
+          <w:sz w:val="28"/>
+          <w:szCs w:val="28"/>
+        </w:rPr>
+        <w:t xml:space="preserve">in </w:t>
+      </w:r>
+      <w:proofErr w:type="spellStart"/>
+      <w:r>
+        <w:rPr>
+          <w:sz w:val="28"/>
+          <w:szCs w:val="28"/>
+        </w:rPr>
+        <w:t>clients</w:t>
+      </w:r>
+      <w:proofErr w:type="spellEnd"/>
+      <w:r>
+        <w:rPr>
+          <w:sz w:val="28"/>
+          <w:szCs w:val="28"/>
+        </w:rPr>
+        <w:t>’</w:t>
+      </w:r>
+      <w:r>
+        <w:rPr>
+          <w:sz w:val="28"/>
+          <w:szCs w:val="28"/>
+        </w:rPr>
+        <w:t xml:space="preserve"> </w:t>
+      </w:r>
+      <w:proofErr w:type="spellStart"/>
+      <w:r>
+        <w:rPr>
+          <w:sz w:val="28"/>
+          <w:szCs w:val="28"/>
+        </w:rPr>
+        <w:t>mouth</w:t>
       </w:r>
       <w:r>
         <w:rPr>
@@ -821,6 +2337,7 @@
         </w:rPr>
         <w:t>s</w:t>
       </w:r>
+      <w:proofErr w:type="spellEnd"/>
       <w:r>
         <w:rPr>
           <w:sz w:val="28"/>
@@ -841,13 +2358,87 @@
           <w:szCs w:val="28"/>
         </w:rPr>
       </w:pPr>
-      <w:r>
-        <w:rPr>
-          <w:sz w:val="28"/>
-          <w:szCs w:val="28"/>
-        </w:rPr>
-        <w:t>Embezzlement and illicit practices caused a pervasive …</w:t>
-      </w:r>
+      <w:proofErr w:type="spellStart"/>
+      <w:r>
+        <w:rPr>
+          <w:sz w:val="28"/>
+          <w:szCs w:val="28"/>
+        </w:rPr>
+        <w:t>Embezzlement</w:t>
+      </w:r>
+      <w:proofErr w:type="spellEnd"/>
+      <w:r>
+        <w:rPr>
+          <w:sz w:val="28"/>
+          <w:szCs w:val="28"/>
+        </w:rPr>
+        <w:t xml:space="preserve"> and </w:t>
+      </w:r>
+      <w:proofErr w:type="spellStart"/>
+      <w:r>
+        <w:rPr>
+          <w:sz w:val="28"/>
+          <w:szCs w:val="28"/>
+        </w:rPr>
+        <w:t>illicit</w:t>
+      </w:r>
+      <w:proofErr w:type="spellEnd"/>
+      <w:r>
+        <w:rPr>
+          <w:sz w:val="28"/>
+          <w:szCs w:val="28"/>
+        </w:rPr>
+        <w:t xml:space="preserve"> </w:t>
+      </w:r>
+      <w:proofErr w:type="spellStart"/>
+      <w:r>
+        <w:rPr>
+          <w:sz w:val="28"/>
+          <w:szCs w:val="28"/>
+        </w:rPr>
+        <w:t>practices</w:t>
+      </w:r>
+      <w:proofErr w:type="spellEnd"/>
+      <w:r>
+        <w:rPr>
+          <w:sz w:val="28"/>
+          <w:szCs w:val="28"/>
+        </w:rPr>
+        <w:t xml:space="preserve"> </w:t>
+      </w:r>
+      <w:proofErr w:type="spellStart"/>
+      <w:r>
+        <w:rPr>
+          <w:sz w:val="28"/>
+          <w:szCs w:val="28"/>
+        </w:rPr>
+        <w:t>caused</w:t>
+      </w:r>
+      <w:proofErr w:type="spellEnd"/>
+      <w:r>
+        <w:rPr>
+          <w:sz w:val="28"/>
+          <w:szCs w:val="28"/>
+        </w:rPr>
+        <w:t xml:space="preserve"> a </w:t>
+      </w:r>
+      <w:proofErr w:type="spellStart"/>
+      <w:r>
+        <w:rPr>
+          <w:sz w:val="28"/>
+          <w:szCs w:val="28"/>
+        </w:rPr>
+        <w:t>pervasive</w:t>
+      </w:r>
+      <w:proofErr w:type="spellEnd"/>
+      <w:r>
+        <w:rPr>
+          <w:sz w:val="28"/>
+          <w:szCs w:val="28"/>
+        </w:rPr>
+        <w:t xml:space="preserve"> …</w:t>
+      </w:r>
+      <w:proofErr w:type="spellStart"/>
       <w:r>
         <w:rPr>
           <w:sz w:val="28"/>
@@ -855,13 +2446,31 @@
         </w:rPr>
         <w:t>uproar</w:t>
       </w:r>
-      <w:r>
-        <w:rPr>
-          <w:sz w:val="28"/>
-          <w:szCs w:val="28"/>
-        </w:rPr>
-        <w:t xml:space="preserve">………………………in a local </w:t>
-      </w:r>
+      <w:proofErr w:type="spellEnd"/>
+      <w:r>
+        <w:rPr>
+          <w:sz w:val="28"/>
+          <w:szCs w:val="28"/>
+        </w:rPr>
+        <w:t xml:space="preserve">………………………in a </w:t>
+      </w:r>
+      <w:proofErr w:type="spellStart"/>
+      <w:r>
+        <w:rPr>
+          <w:sz w:val="28"/>
+          <w:szCs w:val="28"/>
+        </w:rPr>
+        <w:t>local</w:t>
+      </w:r>
+      <w:proofErr w:type="spellEnd"/>
+      <w:r>
+        <w:rPr>
+          <w:sz w:val="28"/>
+          <w:szCs w:val="28"/>
+        </w:rPr>
+        <w:t xml:space="preserve"> </w:t>
+      </w:r>
+      <w:proofErr w:type="spellStart"/>
       <w:r>
         <w:rPr>
           <w:sz w:val="28"/>
@@ -876,6 +2485,7 @@
         </w:rPr>
         <w:t>ety</w:t>
       </w:r>
+      <w:proofErr w:type="spellEnd"/>
     </w:p>
     <w:p>
       <w:pPr>
@@ -894,8 +2504,25 @@
           <w:sz w:val="28"/>
           <w:szCs w:val="28"/>
         </w:rPr>
-        <w:t xml:space="preserve"> It must be …</w:t>
-      </w:r>
+        <w:t xml:space="preserve"> It </w:t>
+      </w:r>
+      <w:proofErr w:type="spellStart"/>
+      <w:r>
+        <w:rPr>
+          <w:sz w:val="28"/>
+          <w:szCs w:val="28"/>
+        </w:rPr>
+        <w:t>must</w:t>
+      </w:r>
+      <w:proofErr w:type="spellEnd"/>
+      <w:r>
+        <w:rPr>
+          <w:sz w:val="28"/>
+          <w:szCs w:val="28"/>
+        </w:rPr>
+        <w:t xml:space="preserve"> be …</w:t>
+      </w:r>
+      <w:proofErr w:type="spellStart"/>
       <w:r>
         <w:rPr>
           <w:sz w:val="28"/>
@@ -903,13 +2530,87 @@
         </w:rPr>
         <w:t>rotten</w:t>
       </w:r>
-      <w:r>
-        <w:rPr>
-          <w:sz w:val="28"/>
-          <w:szCs w:val="28"/>
-        </w:rPr>
-        <w:t>…………………….to the core, deprived of any values and ethics</w:t>
-      </w:r>
+      <w:proofErr w:type="spellEnd"/>
+      <w:r>
+        <w:rPr>
+          <w:sz w:val="28"/>
+          <w:szCs w:val="28"/>
+        </w:rPr>
+        <w:t xml:space="preserve">…………………….to the </w:t>
+      </w:r>
+      <w:proofErr w:type="spellStart"/>
+      <w:r>
+        <w:rPr>
+          <w:sz w:val="28"/>
+          <w:szCs w:val="28"/>
+        </w:rPr>
+        <w:t>core</w:t>
+      </w:r>
+      <w:proofErr w:type="spellEnd"/>
+      <w:r>
+        <w:rPr>
+          <w:sz w:val="28"/>
+          <w:szCs w:val="28"/>
+        </w:rPr>
+        <w:t xml:space="preserve">, </w:t>
+      </w:r>
+      <w:proofErr w:type="spellStart"/>
+      <w:r>
+        <w:rPr>
+          <w:sz w:val="28"/>
+          <w:szCs w:val="28"/>
+        </w:rPr>
+        <w:t>deprived</w:t>
+      </w:r>
+      <w:proofErr w:type="spellEnd"/>
+      <w:r>
+        <w:rPr>
+          <w:sz w:val="28"/>
+          <w:szCs w:val="28"/>
+        </w:rPr>
+        <w:t xml:space="preserve"> of </w:t>
+      </w:r>
+      <w:proofErr w:type="spellStart"/>
+      <w:r>
+        <w:rPr>
+          <w:sz w:val="28"/>
+          <w:szCs w:val="28"/>
+        </w:rPr>
+        <w:t>any</w:t>
+      </w:r>
+      <w:proofErr w:type="spellEnd"/>
+      <w:r>
+        <w:rPr>
+          <w:sz w:val="28"/>
+          <w:szCs w:val="28"/>
+        </w:rPr>
+        <w:t xml:space="preserve"> </w:t>
+      </w:r>
+      <w:proofErr w:type="spellStart"/>
+      <w:r>
+        <w:rPr>
+          <w:sz w:val="28"/>
+          <w:szCs w:val="28"/>
+        </w:rPr>
+        <w:t>values</w:t>
+      </w:r>
+      <w:proofErr w:type="spellEnd"/>
+      <w:r>
+        <w:rPr>
+          <w:sz w:val="28"/>
+          <w:szCs w:val="28"/>
+        </w:rPr>
+        <w:t xml:space="preserve"> and </w:t>
+      </w:r>
+      <w:proofErr w:type="spellStart"/>
+      <w:r>
+        <w:rPr>
+          <w:sz w:val="28"/>
+          <w:szCs w:val="28"/>
+        </w:rPr>
+        <w:t>ethics</w:t>
+      </w:r>
+      <w:proofErr w:type="spellEnd"/>
     </w:p>
     <w:sectPr>
       <w:pgSz w:w="11906" w:h="16838"/>

</xml_diff>